<commit_message>
ADD: examples of work
</commit_message>
<xml_diff>
--- a/lab4/report/report.docx
+++ b/lab4/report/report.docx
@@ -1638,7 +1638,67 @@
     <w:p>
       <w:pPr>
         <w:pStyle w:val="22"/>
-      </w:pPr>
+        <w:keepNext/>
+      </w:pPr>
+      <w:r>
+        <w:rPr>
+          <w:noProof/>
+        </w:rPr>
+        <w:drawing>
+          <wp:inline distT="0" distB="0" distL="0" distR="0" wp14:anchorId="5C81D152" wp14:editId="08C6BB05">
+            <wp:extent cx="5294166" cy="4171950"/>
+            <wp:effectExtent l="0" t="0" r="1905" b="0"/>
+            <wp:docPr id="3" name="Рисунок 3"/>
+            <wp:cNvGraphicFramePr>
+              <a:graphicFrameLocks xmlns:a="http://schemas.openxmlformats.org/drawingml/2006/main" noChangeAspect="1"/>
+            </wp:cNvGraphicFramePr>
+            <a:graphic xmlns:a="http://schemas.openxmlformats.org/drawingml/2006/main">
+              <a:graphicData uri="http://schemas.openxmlformats.org/drawingml/2006/picture">
+                <pic:pic xmlns:pic="http://schemas.openxmlformats.org/drawingml/2006/picture">
+                  <pic:nvPicPr>
+                    <pic:cNvPr id="1" name=""/>
+                    <pic:cNvPicPr/>
+                  </pic:nvPicPr>
+                  <pic:blipFill>
+                    <a:blip r:embed="rId8"/>
+                    <a:stretch>
+                      <a:fillRect/>
+                    </a:stretch>
+                  </pic:blipFill>
+                  <pic:spPr>
+                    <a:xfrm>
+                      <a:off x="0" y="0"/>
+                      <a:ext cx="5297759" cy="4174781"/>
+                    </a:xfrm>
+                    <a:prstGeom prst="rect">
+                      <a:avLst/>
+                    </a:prstGeom>
+                  </pic:spPr>
+                </pic:pic>
+              </a:graphicData>
+            </a:graphic>
+          </wp:inline>
+        </w:drawing>
+      </w:r>
+    </w:p>
+    <w:p>
+      <w:pPr>
+        <w:pStyle w:val="af2"/>
+      </w:pPr>
+      <w:r>
+        <w:t>Рис. 3.</w:t>
+      </w:r>
+      <w:fldSimple w:instr=" SEQ Рис._3. \* ARABIC ">
+        <w:r>
+          <w:rPr>
+            <w:noProof/>
+          </w:rPr>
+          <w:t>1</w:t>
+        </w:r>
+      </w:fldSimple>
+      <w:r>
+        <w:t>, Интерфейс приложения</w:t>
+      </w:r>
     </w:p>
     <w:p>
       <w:pPr>
@@ -1654,6 +1714,9 @@
         <w:t>3.</w:t>
       </w:r>
       <w:r>
+        <w:rPr>
+          <w:lang w:val="ru-RU"/>
+        </w:rPr>
         <w:t xml:space="preserve">3 </w:t>
       </w:r>
       <w:r>
@@ -1668,12 +1731,294 @@
         <w:pStyle w:val="22"/>
       </w:pPr>
       <w:r>
-        <w:t>На рисунках …-… предоставлены примеры работы приложения.</w:t>
-      </w:r>
-    </w:p>
-    <w:p>
-      <w:pPr>
-        <w:pStyle w:val="22"/>
+        <w:t xml:space="preserve">На рисунках </w:t>
+      </w:r>
+      <w:r>
+        <w:t>3.2-3.5</w:t>
+      </w:r>
+      <w:r>
+        <w:t xml:space="preserve"> предоставлены примеры работы приложения.</w:t>
+      </w:r>
+    </w:p>
+    <w:p>
+      <w:pPr>
+        <w:pStyle w:val="22"/>
+        <w:keepNext/>
+      </w:pPr>
+      <w:r>
+        <w:rPr>
+          <w:noProof/>
+        </w:rPr>
+        <w:lastRenderedPageBreak/>
+        <w:drawing>
+          <wp:inline distT="0" distB="0" distL="0" distR="0" wp14:anchorId="6115CD91" wp14:editId="28A9FB69">
+            <wp:extent cx="5076825" cy="4000679"/>
+            <wp:effectExtent l="0" t="0" r="0" b="0"/>
+            <wp:docPr id="13" name="Рисунок 13"/>
+            <wp:cNvGraphicFramePr>
+              <a:graphicFrameLocks xmlns:a="http://schemas.openxmlformats.org/drawingml/2006/main" noChangeAspect="1"/>
+            </wp:cNvGraphicFramePr>
+            <a:graphic xmlns:a="http://schemas.openxmlformats.org/drawingml/2006/main">
+              <a:graphicData uri="http://schemas.openxmlformats.org/drawingml/2006/picture">
+                <pic:pic xmlns:pic="http://schemas.openxmlformats.org/drawingml/2006/picture">
+                  <pic:nvPicPr>
+                    <pic:cNvPr id="1" name=""/>
+                    <pic:cNvPicPr/>
+                  </pic:nvPicPr>
+                  <pic:blipFill>
+                    <a:blip r:embed="rId9"/>
+                    <a:stretch>
+                      <a:fillRect/>
+                    </a:stretch>
+                  </pic:blipFill>
+                  <pic:spPr>
+                    <a:xfrm>
+                      <a:off x="0" y="0"/>
+                      <a:ext cx="5081117" cy="4004061"/>
+                    </a:xfrm>
+                    <a:prstGeom prst="rect">
+                      <a:avLst/>
+                    </a:prstGeom>
+                  </pic:spPr>
+                </pic:pic>
+              </a:graphicData>
+            </a:graphic>
+          </wp:inline>
+        </w:drawing>
+      </w:r>
+    </w:p>
+    <w:p>
+      <w:pPr>
+        <w:pStyle w:val="af2"/>
+      </w:pPr>
+      <w:r>
+        <w:t>Рис. 3.</w:t>
+      </w:r>
+      <w:fldSimple w:instr=" SEQ Рис._3. \* ARABIC ">
+        <w:r>
+          <w:rPr>
+            <w:noProof/>
+          </w:rPr>
+          <w:t>2</w:t>
+        </w:r>
+      </w:fldSimple>
+      <w:r>
+        <w:t>, Пример работы для системы без обратной связи</w:t>
+      </w:r>
+      <w:r>
+        <w:t xml:space="preserve"> с ОА, обрабатывающим запросы медленнее их генерации</w:t>
+      </w:r>
+    </w:p>
+    <w:p>
+      <w:pPr>
+        <w:pStyle w:val="22"/>
+        <w:keepNext/>
+      </w:pPr>
+      <w:r>
+        <w:rPr>
+          <w:noProof/>
+        </w:rPr>
+        <w:drawing>
+          <wp:inline distT="0" distB="0" distL="0" distR="0" wp14:anchorId="221175E8" wp14:editId="36571F45">
+            <wp:extent cx="5076825" cy="4000680"/>
+            <wp:effectExtent l="0" t="0" r="0" b="0"/>
+            <wp:docPr id="14" name="Рисунок 14"/>
+            <wp:cNvGraphicFramePr>
+              <a:graphicFrameLocks xmlns:a="http://schemas.openxmlformats.org/drawingml/2006/main" noChangeAspect="1"/>
+            </wp:cNvGraphicFramePr>
+            <a:graphic xmlns:a="http://schemas.openxmlformats.org/drawingml/2006/main">
+              <a:graphicData uri="http://schemas.openxmlformats.org/drawingml/2006/picture">
+                <pic:pic xmlns:pic="http://schemas.openxmlformats.org/drawingml/2006/picture">
+                  <pic:nvPicPr>
+                    <pic:cNvPr id="1" name=""/>
+                    <pic:cNvPicPr/>
+                  </pic:nvPicPr>
+                  <pic:blipFill>
+                    <a:blip r:embed="rId10"/>
+                    <a:stretch>
+                      <a:fillRect/>
+                    </a:stretch>
+                  </pic:blipFill>
+                  <pic:spPr>
+                    <a:xfrm>
+                      <a:off x="0" y="0"/>
+                      <a:ext cx="5083064" cy="4005596"/>
+                    </a:xfrm>
+                    <a:prstGeom prst="rect">
+                      <a:avLst/>
+                    </a:prstGeom>
+                  </pic:spPr>
+                </pic:pic>
+              </a:graphicData>
+            </a:graphic>
+          </wp:inline>
+        </w:drawing>
+      </w:r>
+    </w:p>
+    <w:p>
+      <w:pPr>
+        <w:pStyle w:val="af2"/>
+      </w:pPr>
+      <w:r>
+        <w:t>Рис. 3.</w:t>
+      </w:r>
+      <w:fldSimple w:instr=" SEQ Рис._3. \* ARABIC ">
+        <w:r>
+          <w:rPr>
+            <w:noProof/>
+          </w:rPr>
+          <w:t>3</w:t>
+        </w:r>
+      </w:fldSimple>
+      <w:r>
+        <w:t>, пример работы для системы с обратной связью</w:t>
+      </w:r>
+      <w:r>
+        <w:t xml:space="preserve"> с ОА, обрабатывающим запросы медленнее их генерации</w:t>
+      </w:r>
+    </w:p>
+    <w:p>
+      <w:pPr>
+        <w:pStyle w:val="22"/>
+      </w:pPr>
+    </w:p>
+    <w:p>
+      <w:pPr>
+        <w:pStyle w:val="22"/>
+        <w:keepNext/>
+      </w:pPr>
+      <w:r>
+        <w:rPr>
+          <w:noProof/>
+        </w:rPr>
+        <w:drawing>
+          <wp:inline distT="0" distB="0" distL="0" distR="0" wp14:anchorId="1A2A9214" wp14:editId="176DC824">
+            <wp:extent cx="4846942" cy="3819525"/>
+            <wp:effectExtent l="0" t="0" r="0" b="0"/>
+            <wp:docPr id="20" name="Рисунок 20"/>
+            <wp:cNvGraphicFramePr>
+              <a:graphicFrameLocks xmlns:a="http://schemas.openxmlformats.org/drawingml/2006/main" noChangeAspect="1"/>
+            </wp:cNvGraphicFramePr>
+            <a:graphic xmlns:a="http://schemas.openxmlformats.org/drawingml/2006/main">
+              <a:graphicData uri="http://schemas.openxmlformats.org/drawingml/2006/picture">
+                <pic:pic xmlns:pic="http://schemas.openxmlformats.org/drawingml/2006/picture">
+                  <pic:nvPicPr>
+                    <pic:cNvPr id="1" name=""/>
+                    <pic:cNvPicPr/>
+                  </pic:nvPicPr>
+                  <pic:blipFill>
+                    <a:blip r:embed="rId11"/>
+                    <a:stretch>
+                      <a:fillRect/>
+                    </a:stretch>
+                  </pic:blipFill>
+                  <pic:spPr>
+                    <a:xfrm>
+                      <a:off x="0" y="0"/>
+                      <a:ext cx="4871770" cy="3839090"/>
+                    </a:xfrm>
+                    <a:prstGeom prst="rect">
+                      <a:avLst/>
+                    </a:prstGeom>
+                  </pic:spPr>
+                </pic:pic>
+              </a:graphicData>
+            </a:graphic>
+          </wp:inline>
+        </w:drawing>
+      </w:r>
+    </w:p>
+    <w:p>
+      <w:pPr>
+        <w:pStyle w:val="af2"/>
+      </w:pPr>
+      <w:r>
+        <w:t>Рис. 3.</w:t>
+      </w:r>
+      <w:fldSimple w:instr=" SEQ Рис._3. \* ARABIC ">
+        <w:r>
+          <w:rPr>
+            <w:noProof/>
+          </w:rPr>
+          <w:t>4</w:t>
+        </w:r>
+      </w:fldSimple>
+      <w:r>
+        <w:t xml:space="preserve">, </w:t>
+      </w:r>
+      <w:r>
+        <w:t>Пример работы для системы без обратной связи с ОА, обрабатывающим запросы быстрее их генерации</w:t>
+      </w:r>
+    </w:p>
+    <w:p>
+      <w:pPr>
+        <w:pStyle w:val="22"/>
+        <w:keepNext/>
+      </w:pPr>
+      <w:r>
+        <w:rPr>
+          <w:noProof/>
+        </w:rPr>
+        <w:drawing>
+          <wp:inline distT="0" distB="0" distL="0" distR="0" wp14:anchorId="42D77F37" wp14:editId="18F7E88F">
+            <wp:extent cx="4846320" cy="3819034"/>
+            <wp:effectExtent l="0" t="0" r="0" b="0"/>
+            <wp:docPr id="21" name="Рисунок 21"/>
+            <wp:cNvGraphicFramePr>
+              <a:graphicFrameLocks xmlns:a="http://schemas.openxmlformats.org/drawingml/2006/main" noChangeAspect="1"/>
+            </wp:cNvGraphicFramePr>
+            <a:graphic xmlns:a="http://schemas.openxmlformats.org/drawingml/2006/main">
+              <a:graphicData uri="http://schemas.openxmlformats.org/drawingml/2006/picture">
+                <pic:pic xmlns:pic="http://schemas.openxmlformats.org/drawingml/2006/picture">
+                  <pic:nvPicPr>
+                    <pic:cNvPr id="1" name=""/>
+                    <pic:cNvPicPr/>
+                  </pic:nvPicPr>
+                  <pic:blipFill>
+                    <a:blip r:embed="rId12"/>
+                    <a:stretch>
+                      <a:fillRect/>
+                    </a:stretch>
+                  </pic:blipFill>
+                  <pic:spPr>
+                    <a:xfrm>
+                      <a:off x="0" y="0"/>
+                      <a:ext cx="4857567" cy="3827897"/>
+                    </a:xfrm>
+                    <a:prstGeom prst="rect">
+                      <a:avLst/>
+                    </a:prstGeom>
+                  </pic:spPr>
+                </pic:pic>
+              </a:graphicData>
+            </a:graphic>
+          </wp:inline>
+        </w:drawing>
+      </w:r>
+    </w:p>
+    <w:p>
+      <w:pPr>
+        <w:pStyle w:val="af2"/>
+      </w:pPr>
+      <w:r>
+        <w:t>Рис. 3.</w:t>
+      </w:r>
+      <w:fldSimple w:instr=" SEQ Рис._3. \* ARABIC ">
+        <w:r>
+          <w:rPr>
+            <w:noProof/>
+          </w:rPr>
+          <w:t>5</w:t>
+        </w:r>
+      </w:fldSimple>
+      <w:r>
+        <w:t>, Пример работы для системы с обратной связью с ОА, обрабатывающим запросы быстрее их генерации</w:t>
+      </w:r>
+    </w:p>
+    <w:p>
+      <w:pPr>
+        <w:pStyle w:val="22"/>
+        <w:ind w:firstLine="0"/>
       </w:pPr>
     </w:p>
     <w:p>
@@ -1781,7 +2126,7 @@
       </w:pPr>
     </w:p>
     <w:sectPr>
-      <w:footerReference w:type="default" r:id="rId8"/>
+      <w:footerReference w:type="default" r:id="rId13"/>
       <w:pgSz w:w="11906" w:h="16838"/>
       <w:pgMar w:top="1134" w:right="850" w:bottom="1134" w:left="1701" w:header="708" w:footer="708" w:gutter="0"/>
       <w:cols w:space="708"/>
@@ -2810,15 +3155,15 @@
     <w:uiPriority w:val="35"/>
     <w:unhideWhenUsed/>
     <w:qFormat/>
-    <w:rsid w:val="0079143B"/>
+    <w:rsid w:val="00673415"/>
     <w:pPr>
       <w:spacing w:after="200" w:line="240" w:lineRule="auto"/>
+      <w:jc w:val="center"/>
     </w:pPr>
     <w:rPr>
-      <w:i/>
       <w:iCs/>
-      <w:color w:val="44546A" w:themeColor="text2"/>
-      <w:sz w:val="18"/>
+      <w:color w:val="000000" w:themeColor="text1"/>
+      <w:sz w:val="24"/>
       <w:szCs w:val="18"/>
     </w:rPr>
   </w:style>

</xml_diff>